<commit_message>
can't remember what I added
</commit_message>
<xml_diff>
--- a/GlowUpGrow API Endpoint Documentation.docx
+++ b/GlowUpGrow API Endpoint Documentation.docx
@@ -90,13 +90,7 @@
     <w:p>
       <w:r>
         <w:tab/>
-        <w:t>Read (“Get /plant</w:t>
-      </w:r>
-      <w:r>
-        <w:t>/&amp;id</w:t>
-      </w:r>
-      <w:r>
-        <w:t>”)</w:t>
+        <w:t>Read (“Get /plant/&amp;id”)</w:t>
       </w:r>
     </w:p>
     <w:p>
@@ -796,6 +790,777 @@
               <w:t>request</w:t>
             </w:r>
             <w:proofErr w:type="gramEnd"/>
+          </w:p>
+          <w:p>
+            <w:pPr>
+              <w:rPr>
+                <w:rFonts w:ascii="Arial" w:hAnsi="Arial" w:cs="Arial"/>
+                <w:color w:val="000000"/>
+              </w:rPr>
+            </w:pPr>
+            <w:r>
+              <w:rPr>
+                <w:rFonts w:ascii="Arial" w:hAnsi="Arial" w:cs="Arial"/>
+                <w:color w:val="000000"/>
+              </w:rPr>
+              <w:t>“</w:t>
+            </w:r>
+            <w:proofErr w:type="spellStart"/>
+            <w:r>
+              <w:rPr>
+                <w:rFonts w:ascii="Arial" w:hAnsi="Arial" w:cs="Arial"/>
+                <w:color w:val="000000"/>
+              </w:rPr>
+              <w:t>success”:true</w:t>
+            </w:r>
+            <w:proofErr w:type="spellEnd"/>
+            <w:r>
+              <w:rPr>
+                <w:rFonts w:ascii="Arial" w:hAnsi="Arial" w:cs="Arial"/>
+                <w:color w:val="000000"/>
+              </w:rPr>
+              <w:t>        // Boolean identifier</w:t>
+            </w:r>
+          </w:p>
+          <w:p>
+            <w:pPr>
+              <w:rPr>
+                <w:rFonts w:ascii="Arial" w:hAnsi="Arial" w:cs="Arial"/>
+                <w:color w:val="000000"/>
+              </w:rPr>
+            </w:pPr>
+            <w:r>
+              <w:rPr>
+                <w:rFonts w:ascii="Arial" w:hAnsi="Arial" w:cs="Arial"/>
+                <w:color w:val="000000"/>
+              </w:rPr>
+              <w:t>}</w:t>
+            </w:r>
+          </w:p>
+          <w:p>
+            <w:pPr>
+              <w:rPr>
+                <w:rFonts w:ascii="Arial" w:hAnsi="Arial" w:cs="Arial"/>
+                <w:color w:val="000000"/>
+              </w:rPr>
+            </w:pPr>
+          </w:p>
+        </w:tc>
+      </w:tr>
+      <w:tr>
+        <w:tc>
+          <w:tcPr>
+            <w:tcW w:w="2245" w:type="dxa"/>
+            <w:vAlign w:val="center"/>
+          </w:tcPr>
+          <w:p>
+            <w:pPr>
+              <w:rPr>
+                <w:rFonts w:ascii="Arial" w:hAnsi="Arial" w:cs="Arial"/>
+                <w:color w:val="000000"/>
+              </w:rPr>
+            </w:pPr>
+            <w:r>
+              <w:rPr>
+                <w:rFonts w:ascii="Arial" w:hAnsi="Arial" w:cs="Arial"/>
+                <w:color w:val="000000"/>
+              </w:rPr>
+              <w:t>Error Response Body</w:t>
+            </w:r>
+          </w:p>
+        </w:tc>
+        <w:tc>
+          <w:tcPr>
+            <w:tcW w:w="7105" w:type="dxa"/>
+            <w:vAlign w:val="center"/>
+          </w:tcPr>
+          <w:p>
+            <w:pPr>
+              <w:rPr>
+                <w:rFonts w:ascii="Arial" w:hAnsi="Arial" w:cs="Arial"/>
+                <w:color w:val="000000"/>
+              </w:rPr>
+            </w:pPr>
+            <w:r>
+              <w:rPr>
+                <w:rFonts w:ascii="Arial" w:hAnsi="Arial" w:cs="Arial"/>
+                <w:color w:val="000000"/>
+              </w:rPr>
+              <w:t>{</w:t>
+            </w:r>
+          </w:p>
+          <w:p>
+            <w:pPr>
+              <w:rPr>
+                <w:rFonts w:ascii="Arial" w:hAnsi="Arial" w:cs="Arial"/>
+                <w:color w:val="000000"/>
+              </w:rPr>
+            </w:pPr>
+            <w:r>
+              <w:rPr>
+                <w:rFonts w:ascii="Arial" w:hAnsi="Arial" w:cs="Arial"/>
+                <w:color w:val="000000"/>
+              </w:rPr>
+              <w:t>“message”: “Error: [Description of the error]”</w:t>
+            </w:r>
+          </w:p>
+          <w:p>
+            <w:pPr>
+              <w:rPr>
+                <w:rFonts w:ascii="Arial" w:hAnsi="Arial" w:cs="Arial"/>
+                <w:color w:val="000000"/>
+              </w:rPr>
+            </w:pPr>
+            <w:r>
+              <w:rPr>
+                <w:rFonts w:ascii="Arial" w:hAnsi="Arial" w:cs="Arial"/>
+                <w:color w:val="000000"/>
+              </w:rPr>
+              <w:t>“</w:t>
+            </w:r>
+            <w:proofErr w:type="spellStart"/>
+            <w:r>
+              <w:rPr>
+                <w:rFonts w:ascii="Arial" w:hAnsi="Arial" w:cs="Arial"/>
+                <w:color w:val="000000"/>
+              </w:rPr>
+              <w:t>success”:false</w:t>
+            </w:r>
+            <w:proofErr w:type="spellEnd"/>
+            <w:r>
+              <w:rPr>
+                <w:rFonts w:ascii="Arial" w:hAnsi="Arial" w:cs="Arial"/>
+                <w:color w:val="000000"/>
+              </w:rPr>
+              <w:t>        // Boolean identifier</w:t>
+            </w:r>
+          </w:p>
+          <w:p>
+            <w:pPr>
+              <w:rPr>
+                <w:rFonts w:ascii="Arial" w:hAnsi="Arial" w:cs="Arial"/>
+                <w:color w:val="000000"/>
+              </w:rPr>
+            </w:pPr>
+            <w:r>
+              <w:rPr>
+                <w:rFonts w:ascii="Arial" w:hAnsi="Arial" w:cs="Arial"/>
+                <w:color w:val="000000"/>
+              </w:rPr>
+              <w:t>}</w:t>
+            </w:r>
+          </w:p>
+          <w:p>
+            <w:pPr>
+              <w:rPr>
+                <w:rFonts w:ascii="Arial" w:hAnsi="Arial" w:cs="Arial"/>
+                <w:color w:val="000000"/>
+              </w:rPr>
+            </w:pPr>
+          </w:p>
+        </w:tc>
+      </w:tr>
+    </w:tbl>
+    <w:p/>
+    <w:p>
+      <w:pPr>
+        <w:pStyle w:val="Heading2"/>
+        <w:rPr>
+          <w:rStyle w:val="Strong"/>
+        </w:rPr>
+      </w:pPr>
+      <w:r>
+        <w:rPr>
+          <w:rStyle w:val="Strong"/>
+        </w:rPr>
+        <w:t>/user/</w:t>
+      </w:r>
+      <w:r>
+        <w:rPr>
+          <w:rStyle w:val="Strong"/>
+        </w:rPr>
+        <w:t>login</w:t>
+      </w:r>
+    </w:p>
+    <w:tbl>
+      <w:tblPr>
+        <w:tblStyle w:val="TableGrid"/>
+        <w:tblW w:w="0" w:type="auto"/>
+        <w:tblCellMar>
+          <w:top w:w="144" w:type="dxa"/>
+          <w:left w:w="144" w:type="dxa"/>
+          <w:bottom w:w="144" w:type="dxa"/>
+          <w:right w:w="144" w:type="dxa"/>
+        </w:tblCellMar>
+        <w:tblLook w:val="04A0" w:firstRow="1" w:lastRow="0" w:firstColumn="1" w:lastColumn="0" w:noHBand="0" w:noVBand="1"/>
+      </w:tblPr>
+      <w:tblGrid>
+        <w:gridCol w:w="2245"/>
+        <w:gridCol w:w="7105"/>
+      </w:tblGrid>
+      <w:tr>
+        <w:tc>
+          <w:tcPr>
+            <w:tcW w:w="2245" w:type="dxa"/>
+            <w:vAlign w:val="center"/>
+          </w:tcPr>
+          <w:p>
+            <w:pPr>
+              <w:rPr>
+                <w:rFonts w:ascii="Arial" w:hAnsi="Arial" w:cs="Arial"/>
+                <w:color w:val="000000"/>
+              </w:rPr>
+            </w:pPr>
+            <w:r>
+              <w:rPr>
+                <w:rFonts w:ascii="Arial" w:hAnsi="Arial" w:cs="Arial"/>
+                <w:color w:val="000000"/>
+              </w:rPr>
+              <w:t>URL Path</w:t>
+            </w:r>
+          </w:p>
+        </w:tc>
+        <w:tc>
+          <w:tcPr>
+            <w:tcW w:w="7105" w:type="dxa"/>
+            <w:vAlign w:val="center"/>
+          </w:tcPr>
+          <w:p>
+            <w:pPr>
+              <w:rPr>
+                <w:rFonts w:ascii="Arial" w:hAnsi="Arial" w:cs="Arial"/>
+                <w:color w:val="000000"/>
+              </w:rPr>
+            </w:pPr>
+            <w:r>
+              <w:rPr>
+                <w:rFonts w:ascii="Arial" w:hAnsi="Arial" w:cs="Arial"/>
+                <w:color w:val="000000"/>
+              </w:rPr>
+              <w:t>/user/</w:t>
+            </w:r>
+            <w:r>
+              <w:rPr>
+                <w:rFonts w:ascii="Arial" w:hAnsi="Arial" w:cs="Arial"/>
+                <w:color w:val="000000"/>
+              </w:rPr>
+              <w:t>login</w:t>
+            </w:r>
+          </w:p>
+        </w:tc>
+      </w:tr>
+      <w:tr>
+        <w:tc>
+          <w:tcPr>
+            <w:tcW w:w="2245" w:type="dxa"/>
+            <w:vAlign w:val="center"/>
+          </w:tcPr>
+          <w:p>
+            <w:pPr>
+              <w:rPr>
+                <w:rFonts w:ascii="Arial" w:hAnsi="Arial" w:cs="Arial"/>
+                <w:color w:val="000000"/>
+              </w:rPr>
+            </w:pPr>
+            <w:r>
+              <w:rPr>
+                <w:rFonts w:ascii="Arial" w:hAnsi="Arial" w:cs="Arial"/>
+                <w:color w:val="000000"/>
+              </w:rPr>
+              <w:t>Description</w:t>
+            </w:r>
+          </w:p>
+        </w:tc>
+        <w:tc>
+          <w:tcPr>
+            <w:tcW w:w="7105" w:type="dxa"/>
+            <w:vAlign w:val="center"/>
+          </w:tcPr>
+          <w:p>
+            <w:pPr>
+              <w:rPr>
+                <w:rFonts w:ascii="Arial" w:hAnsi="Arial" w:cs="Arial"/>
+                <w:color w:val="000000"/>
+              </w:rPr>
+            </w:pPr>
+            <w:r>
+              <w:rPr>
+                <w:rFonts w:ascii="Arial" w:hAnsi="Arial" w:cs="Arial"/>
+                <w:color w:val="000000"/>
+              </w:rPr>
+              <w:t>Logs user in and returns an authorization token</w:t>
+            </w:r>
+          </w:p>
+        </w:tc>
+      </w:tr>
+      <w:tr>
+        <w:tc>
+          <w:tcPr>
+            <w:tcW w:w="2245" w:type="dxa"/>
+            <w:vAlign w:val="center"/>
+          </w:tcPr>
+          <w:p>
+            <w:pPr>
+              <w:rPr>
+                <w:rFonts w:ascii="Arial" w:hAnsi="Arial" w:cs="Arial"/>
+                <w:color w:val="000000"/>
+              </w:rPr>
+            </w:pPr>
+            <w:r>
+              <w:rPr>
+                <w:rFonts w:ascii="Arial" w:hAnsi="Arial" w:cs="Arial"/>
+                <w:color w:val="000000"/>
+              </w:rPr>
+              <w:t>HTTP Method</w:t>
+            </w:r>
+          </w:p>
+        </w:tc>
+        <w:tc>
+          <w:tcPr>
+            <w:tcW w:w="7105" w:type="dxa"/>
+            <w:vAlign w:val="center"/>
+          </w:tcPr>
+          <w:p>
+            <w:pPr>
+              <w:rPr>
+                <w:rFonts w:ascii="Arial" w:hAnsi="Arial" w:cs="Arial"/>
+                <w:color w:val="000000"/>
+              </w:rPr>
+            </w:pPr>
+            <w:r>
+              <w:rPr>
+                <w:rFonts w:ascii="Arial" w:hAnsi="Arial" w:cs="Arial"/>
+                <w:color w:val="000000"/>
+              </w:rPr>
+              <w:t>Post</w:t>
+            </w:r>
+          </w:p>
+        </w:tc>
+      </w:tr>
+      <w:tr>
+        <w:tc>
+          <w:tcPr>
+            <w:tcW w:w="2245" w:type="dxa"/>
+            <w:vAlign w:val="center"/>
+          </w:tcPr>
+          <w:p>
+            <w:pPr>
+              <w:rPr>
+                <w:rFonts w:ascii="Arial" w:hAnsi="Arial" w:cs="Arial"/>
+                <w:color w:val="000000"/>
+              </w:rPr>
+            </w:pPr>
+            <w:r>
+              <w:rPr>
+                <w:rFonts w:ascii="Arial" w:hAnsi="Arial" w:cs="Arial"/>
+                <w:color w:val="000000"/>
+              </w:rPr>
+              <w:t>Auth Token Required</w:t>
+            </w:r>
+          </w:p>
+        </w:tc>
+        <w:tc>
+          <w:tcPr>
+            <w:tcW w:w="7105" w:type="dxa"/>
+            <w:vAlign w:val="center"/>
+          </w:tcPr>
+          <w:p>
+            <w:pPr>
+              <w:rPr>
+                <w:rFonts w:ascii="Arial" w:hAnsi="Arial" w:cs="Arial"/>
+                <w:color w:val="000000"/>
+              </w:rPr>
+            </w:pPr>
+            <w:r>
+              <w:rPr>
+                <w:rFonts w:ascii="Arial" w:hAnsi="Arial" w:cs="Arial"/>
+                <w:color w:val="000000"/>
+              </w:rPr>
+              <w:t>No</w:t>
+            </w:r>
+          </w:p>
+        </w:tc>
+      </w:tr>
+      <w:tr>
+        <w:tc>
+          <w:tcPr>
+            <w:tcW w:w="2245" w:type="dxa"/>
+            <w:vAlign w:val="center"/>
+          </w:tcPr>
+          <w:p>
+            <w:pPr>
+              <w:rPr>
+                <w:rFonts w:ascii="Arial" w:hAnsi="Arial" w:cs="Arial"/>
+                <w:color w:val="000000"/>
+              </w:rPr>
+            </w:pPr>
+            <w:r>
+              <w:rPr>
+                <w:rFonts w:ascii="Arial" w:hAnsi="Arial" w:cs="Arial"/>
+                <w:color w:val="000000"/>
+              </w:rPr>
+              <w:t>Request Body</w:t>
+            </w:r>
+          </w:p>
+        </w:tc>
+        <w:tc>
+          <w:tcPr>
+            <w:tcW w:w="7105" w:type="dxa"/>
+            <w:vAlign w:val="center"/>
+          </w:tcPr>
+          <w:p>
+            <w:pPr>
+              <w:rPr>
+                <w:rFonts w:ascii="Arial" w:hAnsi="Arial" w:cs="Arial"/>
+                <w:color w:val="000000"/>
+              </w:rPr>
+            </w:pPr>
+            <w:r>
+              <w:rPr>
+                <w:rFonts w:ascii="Arial" w:hAnsi="Arial" w:cs="Arial"/>
+                <w:color w:val="000000"/>
+              </w:rPr>
+              <w:t>{</w:t>
+            </w:r>
+          </w:p>
+          <w:p>
+            <w:pPr>
+              <w:rPr>
+                <w:rFonts w:ascii="Arial" w:hAnsi="Arial" w:cs="Arial"/>
+                <w:color w:val="000000"/>
+              </w:rPr>
+            </w:pPr>
+            <w:r>
+              <w:rPr>
+                <w:rFonts w:ascii="Arial" w:hAnsi="Arial" w:cs="Arial"/>
+                <w:color w:val="000000"/>
+              </w:rPr>
+              <w:t>"</w:t>
+            </w:r>
+            <w:r>
+              <w:rPr>
+                <w:rFonts w:ascii="Arial" w:hAnsi="Arial" w:cs="Arial"/>
+                <w:color w:val="000000"/>
+              </w:rPr>
+              <w:t>U</w:t>
+            </w:r>
+            <w:r>
+              <w:rPr>
+                <w:rFonts w:ascii="Arial" w:hAnsi="Arial" w:cs="Arial"/>
+                <w:color w:val="000000"/>
+              </w:rPr>
+              <w:t>sername": "</w:t>
+            </w:r>
+            <w:proofErr w:type="spellStart"/>
+            <w:r>
+              <w:rPr>
+                <w:rFonts w:ascii="Arial" w:hAnsi="Arial" w:cs="Arial"/>
+                <w:color w:val="000000"/>
+              </w:rPr>
+              <w:t>susan</w:t>
+            </w:r>
+            <w:proofErr w:type="spellEnd"/>
+            <w:r>
+              <w:rPr>
+                <w:rFonts w:ascii="Arial" w:hAnsi="Arial" w:cs="Arial"/>
+                <w:color w:val="000000"/>
+              </w:rPr>
+              <w:t>",        // Non-empty string</w:t>
+            </w:r>
+          </w:p>
+          <w:p>
+            <w:pPr>
+              <w:rPr>
+                <w:rFonts w:ascii="Arial" w:hAnsi="Arial" w:cs="Arial"/>
+                <w:color w:val="000000"/>
+              </w:rPr>
+            </w:pPr>
+            <w:r>
+              <w:rPr>
+                <w:rFonts w:ascii="Arial" w:hAnsi="Arial" w:cs="Arial"/>
+                <w:color w:val="000000"/>
+              </w:rPr>
+              <w:t>"Password": "</w:t>
+            </w:r>
+            <w:proofErr w:type="spellStart"/>
+            <w:r>
+              <w:rPr>
+                <w:rFonts w:ascii="Arial" w:hAnsi="Arial" w:cs="Arial"/>
+                <w:color w:val="000000"/>
+              </w:rPr>
+              <w:t>mysecret</w:t>
+            </w:r>
+            <w:proofErr w:type="spellEnd"/>
+            <w:r>
+              <w:rPr>
+                <w:rFonts w:ascii="Arial" w:hAnsi="Arial" w:cs="Arial"/>
+                <w:color w:val="000000"/>
+              </w:rPr>
+              <w:t>",    // Non-empty string</w:t>
+            </w:r>
+          </w:p>
+          <w:p>
+            <w:pPr>
+              <w:rPr>
+                <w:rFonts w:ascii="Arial" w:hAnsi="Arial" w:cs="Arial"/>
+                <w:color w:val="000000"/>
+              </w:rPr>
+            </w:pPr>
+            <w:r>
+              <w:rPr>
+                <w:rFonts w:ascii="Arial" w:hAnsi="Arial" w:cs="Arial"/>
+                <w:color w:val="000000"/>
+              </w:rPr>
+              <w:t>}</w:t>
+            </w:r>
+          </w:p>
+          <w:p>
+            <w:pPr>
+              <w:rPr>
+                <w:rFonts w:ascii="Arial" w:hAnsi="Arial" w:cs="Arial"/>
+                <w:color w:val="000000"/>
+              </w:rPr>
+            </w:pPr>
+          </w:p>
+        </w:tc>
+      </w:tr>
+      <w:tr>
+        <w:tc>
+          <w:tcPr>
+            <w:tcW w:w="2245" w:type="dxa"/>
+            <w:vAlign w:val="center"/>
+          </w:tcPr>
+          <w:p>
+            <w:pPr>
+              <w:rPr>
+                <w:rFonts w:ascii="Arial" w:hAnsi="Arial" w:cs="Arial"/>
+                <w:color w:val="000000"/>
+              </w:rPr>
+            </w:pPr>
+            <w:r>
+              <w:rPr>
+                <w:rFonts w:ascii="Arial" w:hAnsi="Arial" w:cs="Arial"/>
+                <w:color w:val="000000"/>
+              </w:rPr>
+              <w:lastRenderedPageBreak/>
+              <w:t>Errors:</w:t>
+            </w:r>
+          </w:p>
+        </w:tc>
+        <w:tc>
+          <w:tcPr>
+            <w:tcW w:w="7105" w:type="dxa"/>
+            <w:vAlign w:val="center"/>
+          </w:tcPr>
+          <w:p>
+            <w:pPr>
+              <w:rPr>
+                <w:rFonts w:ascii="Arial" w:hAnsi="Arial" w:cs="Arial"/>
+                <w:color w:val="000000"/>
+              </w:rPr>
+            </w:pPr>
+            <w:r>
+              <w:rPr>
+                <w:rFonts w:ascii="Arial" w:hAnsi="Arial" w:cs="Arial"/>
+                <w:color w:val="000000"/>
+              </w:rPr>
+              <w:t xml:space="preserve">Request property missing or invalid value, </w:t>
+            </w:r>
+            <w:proofErr w:type="gramStart"/>
+            <w:r>
+              <w:rPr>
+                <w:rFonts w:ascii="Arial" w:hAnsi="Arial" w:cs="Arial"/>
+                <w:color w:val="000000"/>
+              </w:rPr>
+              <w:t>username</w:t>
+            </w:r>
+            <w:proofErr w:type="gramEnd"/>
+            <w:r>
+              <w:rPr>
+                <w:rFonts w:ascii="Arial" w:hAnsi="Arial" w:cs="Arial"/>
+                <w:color w:val="000000"/>
+              </w:rPr>
+              <w:t xml:space="preserve"> </w:t>
+            </w:r>
+            <w:r>
+              <w:rPr>
+                <w:rFonts w:ascii="Arial" w:hAnsi="Arial" w:cs="Arial"/>
+                <w:color w:val="000000"/>
+              </w:rPr>
+              <w:t>or password incorrect</w:t>
+            </w:r>
+            <w:r>
+              <w:rPr>
+                <w:rFonts w:ascii="Arial" w:hAnsi="Arial" w:cs="Arial"/>
+                <w:color w:val="000000"/>
+              </w:rPr>
+              <w:t>, internal server error</w:t>
+            </w:r>
+          </w:p>
+        </w:tc>
+      </w:tr>
+      <w:tr>
+        <w:tc>
+          <w:tcPr>
+            <w:tcW w:w="2245" w:type="dxa"/>
+            <w:vAlign w:val="center"/>
+          </w:tcPr>
+          <w:p>
+            <w:pPr>
+              <w:rPr>
+                <w:rFonts w:ascii="Arial" w:hAnsi="Arial" w:cs="Arial"/>
+                <w:color w:val="000000"/>
+              </w:rPr>
+            </w:pPr>
+            <w:r>
+              <w:rPr>
+                <w:rFonts w:ascii="Arial" w:hAnsi="Arial" w:cs="Arial"/>
+                <w:color w:val="000000"/>
+              </w:rPr>
+              <w:t>Success Response Body</w:t>
+            </w:r>
+          </w:p>
+        </w:tc>
+        <w:tc>
+          <w:tcPr>
+            <w:tcW w:w="7105" w:type="dxa"/>
+            <w:vAlign w:val="center"/>
+          </w:tcPr>
+          <w:p>
+            <w:pPr>
+              <w:rPr>
+                <w:rFonts w:ascii="Arial" w:hAnsi="Arial" w:cs="Arial"/>
+                <w:color w:val="000000"/>
+              </w:rPr>
+            </w:pPr>
+            <w:r>
+              <w:rPr>
+                <w:rFonts w:ascii="Arial" w:hAnsi="Arial" w:cs="Arial"/>
+                <w:color w:val="000000"/>
+              </w:rPr>
+              <w:t>{</w:t>
+            </w:r>
+          </w:p>
+          <w:p>
+            <w:pPr>
+              <w:rPr>
+                <w:rFonts w:ascii="Arial" w:hAnsi="Arial" w:cs="Arial"/>
+                <w:color w:val="000000"/>
+              </w:rPr>
+            </w:pPr>
+            <w:r>
+              <w:rPr>
+                <w:rFonts w:ascii="Arial" w:hAnsi="Arial" w:cs="Arial"/>
+                <w:color w:val="000000"/>
+              </w:rPr>
+              <w:t>"</w:t>
+            </w:r>
+            <w:proofErr w:type="spellStart"/>
+            <w:r>
+              <w:rPr>
+                <w:rFonts w:ascii="Arial" w:hAnsi="Arial" w:cs="Arial"/>
+                <w:color w:val="000000"/>
+              </w:rPr>
+              <w:t>A</w:t>
+            </w:r>
+            <w:r>
+              <w:rPr>
+                <w:rFonts w:ascii="Arial" w:hAnsi="Arial" w:cs="Arial"/>
+                <w:color w:val="000000"/>
+              </w:rPr>
+              <w:t>uth</w:t>
+            </w:r>
+            <w:r>
+              <w:rPr>
+                <w:rFonts w:ascii="Arial" w:hAnsi="Arial" w:cs="Arial"/>
+                <w:color w:val="000000"/>
+              </w:rPr>
+              <w:t>T</w:t>
+            </w:r>
+            <w:r>
+              <w:rPr>
+                <w:rFonts w:ascii="Arial" w:hAnsi="Arial" w:cs="Arial"/>
+                <w:color w:val="000000"/>
+              </w:rPr>
+              <w:t>oken</w:t>
+            </w:r>
+            <w:proofErr w:type="spellEnd"/>
+            <w:r>
+              <w:rPr>
+                <w:rFonts w:ascii="Arial" w:hAnsi="Arial" w:cs="Arial"/>
+                <w:color w:val="000000"/>
+              </w:rPr>
+              <w:t>": "cf7a368f",    // Non-empty auth token string</w:t>
+            </w:r>
+          </w:p>
+          <w:p>
+            <w:pPr>
+              <w:rPr>
+                <w:rFonts w:ascii="Arial" w:hAnsi="Arial" w:cs="Arial"/>
+                <w:color w:val="000000"/>
+              </w:rPr>
+            </w:pPr>
+            <w:r>
+              <w:rPr>
+                <w:rFonts w:ascii="Arial" w:hAnsi="Arial" w:cs="Arial"/>
+                <w:color w:val="000000"/>
+              </w:rPr>
+              <w:t>"</w:t>
+            </w:r>
+            <w:r>
+              <w:rPr>
+                <w:rFonts w:ascii="Arial" w:hAnsi="Arial" w:cs="Arial"/>
+                <w:color w:val="000000"/>
+              </w:rPr>
+              <w:t>U</w:t>
+            </w:r>
+            <w:r>
+              <w:rPr>
+                <w:rFonts w:ascii="Arial" w:hAnsi="Arial" w:cs="Arial"/>
+                <w:color w:val="000000"/>
+              </w:rPr>
+              <w:t>sername": "</w:t>
+            </w:r>
+            <w:proofErr w:type="spellStart"/>
+            <w:r>
+              <w:rPr>
+                <w:rFonts w:ascii="Arial" w:hAnsi="Arial" w:cs="Arial"/>
+                <w:color w:val="000000"/>
+              </w:rPr>
+              <w:t>susan</w:t>
+            </w:r>
+            <w:proofErr w:type="spellEnd"/>
+            <w:r>
+              <w:rPr>
+                <w:rFonts w:ascii="Arial" w:hAnsi="Arial" w:cs="Arial"/>
+                <w:color w:val="000000"/>
+              </w:rPr>
+              <w:t xml:space="preserve">",        // Username passed in with </w:t>
+            </w:r>
+            <w:proofErr w:type="gramStart"/>
+            <w:r>
+              <w:rPr>
+                <w:rFonts w:ascii="Arial" w:hAnsi="Arial" w:cs="Arial"/>
+                <w:color w:val="000000"/>
+              </w:rPr>
+              <w:t>request</w:t>
+            </w:r>
+            <w:proofErr w:type="gramEnd"/>
+          </w:p>
+          <w:p>
+            <w:pPr>
+              <w:rPr>
+                <w:rFonts w:ascii="Arial" w:hAnsi="Arial" w:cs="Arial"/>
+                <w:color w:val="000000"/>
+              </w:rPr>
+            </w:pPr>
+            <w:r>
+              <w:rPr>
+                <w:rFonts w:ascii="Arial" w:hAnsi="Arial" w:cs="Arial"/>
+                <w:color w:val="000000"/>
+              </w:rPr>
+              <w:t>“UserID”:2,</w:t>
+            </w:r>
           </w:p>
           <w:p>
             <w:pPr>
@@ -1376,6 +2141,7 @@
   <w:style w:type="paragraph" w:default="1" w:styleId="Normal">
     <w:name w:val="Normal"/>
     <w:qFormat/>
+    <w:rsid w:val="00E25F12"/>
   </w:style>
   <w:style w:type="paragraph" w:styleId="Heading1">
     <w:name w:val="heading 1"/>

</xml_diff>